<commit_message>
fix tables in report
</commit_message>
<xml_diff>
--- a/01_Excel_Homework/Kickstarter Report.docx
+++ b/01_Excel_Homework/Kickstarter Report.docx
@@ -147,16 +147,17 @@
     <w:p>
       <w:pPr>
         <w:pStyle w:val="ListParagraph"/>
+        <w:jc w:val="center"/>
       </w:pPr>
       <w:r>
         <w:rPr>
           <w:noProof/>
         </w:rPr>
         <w:drawing>
-          <wp:inline distT="0" distB="0" distL="0" distR="0" wp14:anchorId="1BB0A90D" wp14:editId="635211B7">
-            <wp:extent cx="5507665" cy="3653418"/>
-            <wp:effectExtent l="0" t="0" r="17145" b="17145"/>
-            <wp:docPr id="2" name="Chart 2">
+          <wp:inline distT="0" distB="0" distL="0" distR="0" wp14:anchorId="4499C1D1" wp14:editId="3B157752">
+            <wp:extent cx="5156791" cy="3549591"/>
+            <wp:effectExtent l="0" t="0" r="12700" b="6985"/>
+            <wp:docPr id="3" name="Chart 3">
               <a:extLst xmlns:a="http://schemas.openxmlformats.org/drawingml/2006/main">
                 <a:ext uri="{FF2B5EF4-FFF2-40B4-BE49-F238E27FC236}">
                   <a16:creationId xmlns:a16="http://schemas.microsoft.com/office/drawing/2014/main" id="{7F964B67-A3A3-BF45-BC2C-8F5A2A37D83F}"/>
@@ -232,11 +233,9 @@
       <w:r>
         <w:t xml:space="preserve">However, as explained below, if we calculate the standard error of some combined fields and draft charts that contain error bars, we will see some problems with our data’s </w:t>
       </w:r>
-      <w:proofErr w:type="gramStart"/>
-      <w:r>
-        <w:t>variability</w:t>
-      </w:r>
-      <w:proofErr w:type="gramEnd"/>
+      <w:r>
+        <w:t>variability,</w:t>
+      </w:r>
       <w:r>
         <w:t xml:space="preserve"> and we should take that into account when making assertions about </w:t>
       </w:r>
@@ -370,23 +369,22 @@
     <w:p>
       <w:pPr>
         <w:ind w:firstLine="720"/>
+        <w:jc w:val="center"/>
+      </w:pPr>
+    </w:p>
+    <w:p>
+      <w:pPr>
+        <w:ind w:firstLine="720"/>
+        <w:jc w:val="center"/>
       </w:pPr>
       <w:r>
         <w:rPr>
           <w:noProof/>
         </w:rPr>
         <w:drawing>
-          <wp:anchor distT="0" distB="0" distL="114300" distR="114300" simplePos="0" relativeHeight="251658240" behindDoc="0" locked="0" layoutInCell="1" allowOverlap="0" wp14:anchorId="7C656FB7" wp14:editId="3E58888A">
-            <wp:simplePos x="0" y="0"/>
-            <wp:positionH relativeFrom="column">
-              <wp:posOffset>-148856</wp:posOffset>
-            </wp:positionH>
-            <wp:positionV relativeFrom="paragraph">
-              <wp:posOffset>842364</wp:posOffset>
-            </wp:positionV>
-            <wp:extent cx="7162800" cy="3657600"/>
-            <wp:effectExtent l="0" t="0" r="12700" b="12700"/>
-            <wp:wrapTopAndBottom/>
+          <wp:inline distT="0" distB="0" distL="0" distR="0" wp14:anchorId="57810643" wp14:editId="4C56756F">
+            <wp:extent cx="6584520" cy="3668232"/>
+            <wp:effectExtent l="0" t="0" r="6985" b="15240"/>
             <wp:docPr id="1" name="Chart 1">
               <a:extLst xmlns:a="http://schemas.openxmlformats.org/drawingml/2006/main">
                 <a:ext uri="{FF2B5EF4-FFF2-40B4-BE49-F238E27FC236}">
@@ -400,15 +398,19 @@
                 <c:chart xmlns:c="http://schemas.openxmlformats.org/drawingml/2006/chart" xmlns:r="http://schemas.openxmlformats.org/officeDocument/2006/relationships" r:id="rId8"/>
               </a:graphicData>
             </a:graphic>
-            <wp14:sizeRelH relativeFrom="margin">
-              <wp14:pctWidth>0</wp14:pctWidth>
-            </wp14:sizeRelH>
-            <wp14:sizeRelV relativeFrom="margin">
-              <wp14:pctHeight>0</wp14:pctHeight>
-            </wp14:sizeRelV>
-          </wp:anchor>
+          </wp:inline>
         </w:drawing>
       </w:r>
+    </w:p>
+    <w:p>
+      <w:pPr>
+        <w:ind w:firstLine="720"/>
+      </w:pPr>
+    </w:p>
+    <w:p>
+      <w:pPr>
+        <w:ind w:firstLine="720"/>
+      </w:pPr>
       <w:r>
         <w:t xml:space="preserve">Moreover, </w:t>
       </w:r>
@@ -510,11 +512,9 @@
       <w:r>
         <w:t xml:space="preserve">For example, there are two successful projects with a large </w:t>
       </w:r>
-      <w:proofErr w:type="gramStart"/>
-      <w:r>
-        <w:t>amount</w:t>
-      </w:r>
-      <w:proofErr w:type="gramEnd"/>
+      <w:r>
+        <w:t>number</w:t>
+      </w:r>
       <w:r>
         <w:t xml:space="preserve"> of backers and </w:t>
       </w:r>
@@ -532,8 +532,6 @@
       <w:r>
         <w:t>.</w:t>
       </w:r>
-      <w:bookmarkStart w:id="0" w:name="_GoBack"/>
-      <w:bookmarkEnd w:id="0"/>
     </w:p>
     <w:tbl>
       <w:tblPr>
@@ -1088,10 +1086,10 @@
           <w:noProof/>
         </w:rPr>
         <w:drawing>
-          <wp:inline distT="0" distB="0" distL="0" distR="0" wp14:anchorId="2FAD4B64" wp14:editId="5C477ED1">
+          <wp:inline distT="0" distB="0" distL="0" distR="0" wp14:anchorId="4A15C980" wp14:editId="03931A45">
             <wp:extent cx="6858000" cy="3377565"/>
             <wp:effectExtent l="0" t="0" r="12700" b="13335"/>
-            <wp:docPr id="4" name="Chart 4">
+            <wp:docPr id="5" name="Chart 5">
               <a:extLst xmlns:a="http://schemas.openxmlformats.org/drawingml/2006/main">
                 <a:ext uri="{FF2B5EF4-FFF2-40B4-BE49-F238E27FC236}">
                   <a16:creationId xmlns:a16="http://schemas.microsoft.com/office/drawing/2014/main" id="{90D7FFB6-85CC-1E49-9868-BF4328D31F44}"/>
@@ -1126,29 +1124,24 @@
         <w:t>a</w:t>
       </w:r>
       <w:r>
+        <w:t xml:space="preserve"> narrative regarding trends in the </w:t>
+      </w:r>
+      <w:r>
+        <w:t xml:space="preserve">population. </w:t>
+      </w:r>
+      <w:r>
+        <w:t>This dataset should be significantly expanded</w:t>
+      </w:r>
+      <w:r>
+        <w:t>. Moreover,</w:t>
+      </w:r>
+      <w:r>
         <w:t xml:space="preserve"> </w:t>
       </w:r>
-      <w:proofErr w:type="gramStart"/>
-      <w:r>
-        <w:t>narratives</w:t>
-      </w:r>
-      <w:proofErr w:type="gramEnd"/>
-      <w:r>
-        <w:t xml:space="preserve"> regarding trends in the </w:t>
-      </w:r>
-      <w:r>
-        <w:t xml:space="preserve">population. </w:t>
-      </w:r>
-      <w:r>
-        <w:t xml:space="preserve">This dataset should be significantly </w:t>
-      </w:r>
-      <w:proofErr w:type="gramStart"/>
-      <w:r>
-        <w:t>expanded</w:t>
-      </w:r>
-      <w:proofErr w:type="gramEnd"/>
-      <w:r>
-        <w:t xml:space="preserve"> and selection processes </w:t>
+      <w:bookmarkStart w:id="0" w:name="_GoBack"/>
+      <w:bookmarkEnd w:id="0"/>
+      <w:r>
+        <w:t xml:space="preserve">selection processes </w:t>
       </w:r>
       <w:r>
         <w:t xml:space="preserve">may need to </w:t>
@@ -1202,6 +1195,11 @@
         <w:docPartUnique/>
       </w:docPartObj>
     </w:sdtPr>
+    <w:sdtEndPr>
+      <w:rPr>
+        <w:rStyle w:val="PageNumber"/>
+      </w:rPr>
+    </w:sdtEndPr>
     <w:sdtContent>
       <w:p>
         <w:pPr>
@@ -1254,6 +1252,11 @@
         <w:docPartUnique/>
       </w:docPartObj>
     </w:sdtPr>
+    <w:sdtEndPr>
+      <w:rPr>
+        <w:rStyle w:val="PageNumber"/>
+      </w:rPr>
+    </w:sdtEndPr>
     <w:sdtContent>
       <w:p>
         <w:pPr>
@@ -2238,7 +2241,7 @@
           <c:smooth val="0"/>
           <c:extLst>
             <c:ext xmlns:c16="http://schemas.microsoft.com/office/drawing/2014/chart" uri="{C3380CC4-5D6E-409C-BE32-E72D297353CC}">
-              <c16:uniqueId val="{00000000-5FF7-204D-A840-24B2056073CF}"/>
+              <c16:uniqueId val="{00000000-FA9F-834A-B5BF-A9E36FFB68B7}"/>
             </c:ext>
           </c:extLst>
         </c:ser>
@@ -2360,7 +2363,7 @@
           <c:smooth val="0"/>
           <c:extLst>
             <c:ext xmlns:c16="http://schemas.microsoft.com/office/drawing/2014/chart" uri="{C3380CC4-5D6E-409C-BE32-E72D297353CC}">
-              <c16:uniqueId val="{00000001-5FF7-204D-A840-24B2056073CF}"/>
+              <c16:uniqueId val="{00000001-FA9F-834A-B5BF-A9E36FFB68B7}"/>
             </c:ext>
           </c:extLst>
         </c:ser>
@@ -2482,7 +2485,7 @@
           <c:smooth val="0"/>
           <c:extLst>
             <c:ext xmlns:c16="http://schemas.microsoft.com/office/drawing/2014/chart" uri="{C3380CC4-5D6E-409C-BE32-E72D297353CC}">
-              <c16:uniqueId val="{00000002-5FF7-204D-A840-24B2056073CF}"/>
+              <c16:uniqueId val="{00000002-FA9F-834A-B5BF-A9E36FFB68B7}"/>
             </c:ext>
           </c:extLst>
         </c:ser>
@@ -2720,47 +2723,6 @@
         <c:marker>
           <c:symbol val="none"/>
         </c:marker>
-        <c:dLbl>
-          <c:idx val="0"/>
-          <c:spPr>
-            <a:noFill/>
-            <a:ln>
-              <a:noFill/>
-            </a:ln>
-            <a:effectLst/>
-          </c:spPr>
-          <c:txPr>
-            <a:bodyPr rot="0" spcFirstLastPara="1" vertOverflow="ellipsis" vert="horz" wrap="square" lIns="38100" tIns="19050" rIns="38100" bIns="19050" anchor="ctr" anchorCtr="1">
-              <a:spAutoFit/>
-            </a:bodyPr>
-            <a:lstStyle/>
-            <a:p>
-              <a:pPr>
-                <a:defRPr sz="900" b="0" i="0" u="none" strike="noStrike" kern="1200" baseline="0">
-                  <a:solidFill>
-                    <a:schemeClr val="tx1">
-                      <a:lumMod val="75000"/>
-                      <a:lumOff val="25000"/>
-                    </a:schemeClr>
-                  </a:solidFill>
-                  <a:latin typeface="+mn-lt"/>
-                  <a:ea typeface="+mn-ea"/>
-                  <a:cs typeface="+mn-cs"/>
-                </a:defRPr>
-              </a:pPr>
-              <a:endParaRPr lang="en-US"/>
-            </a:p>
-          </c:txPr>
-          <c:showLegendKey val="0"/>
-          <c:showVal val="0"/>
-          <c:showCatName val="0"/>
-          <c:showSerName val="0"/>
-          <c:showPercent val="0"/>
-          <c:showBubbleSize val="0"/>
-          <c:extLst>
-            <c:ext xmlns:c15="http://schemas.microsoft.com/office/drawing/2012/chart" uri="{CE6537A1-D6FC-4f65-9D91-7224C49458BB}"/>
-          </c:extLst>
-        </c:dLbl>
       </c:pivotFmt>
       <c:pivotFmt>
         <c:idx val="1"/>
@@ -2776,47 +2738,6 @@
         <c:marker>
           <c:symbol val="none"/>
         </c:marker>
-        <c:dLbl>
-          <c:idx val="0"/>
-          <c:spPr>
-            <a:noFill/>
-            <a:ln>
-              <a:noFill/>
-            </a:ln>
-            <a:effectLst/>
-          </c:spPr>
-          <c:txPr>
-            <a:bodyPr rot="0" spcFirstLastPara="1" vertOverflow="ellipsis" vert="horz" wrap="square" lIns="38100" tIns="19050" rIns="38100" bIns="19050" anchor="ctr" anchorCtr="1">
-              <a:spAutoFit/>
-            </a:bodyPr>
-            <a:lstStyle/>
-            <a:p>
-              <a:pPr>
-                <a:defRPr sz="900" b="0" i="0" u="none" strike="noStrike" kern="1200" baseline="0">
-                  <a:solidFill>
-                    <a:schemeClr val="tx1">
-                      <a:lumMod val="75000"/>
-                      <a:lumOff val="25000"/>
-                    </a:schemeClr>
-                  </a:solidFill>
-                  <a:latin typeface="+mn-lt"/>
-                  <a:ea typeface="+mn-ea"/>
-                  <a:cs typeface="+mn-cs"/>
-                </a:defRPr>
-              </a:pPr>
-              <a:endParaRPr lang="en-US"/>
-            </a:p>
-          </c:txPr>
-          <c:showLegendKey val="0"/>
-          <c:showVal val="0"/>
-          <c:showCatName val="0"/>
-          <c:showSerName val="0"/>
-          <c:showPercent val="0"/>
-          <c:showBubbleSize val="0"/>
-          <c:extLst>
-            <c:ext xmlns:c15="http://schemas.microsoft.com/office/drawing/2012/chart" uri="{CE6537A1-D6FC-4f65-9D91-7224C49458BB}"/>
-          </c:extLst>
-        </c:dLbl>
       </c:pivotFmt>
       <c:pivotFmt>
         <c:idx val="2"/>
@@ -2832,47 +2753,6 @@
         <c:marker>
           <c:symbol val="none"/>
         </c:marker>
-        <c:dLbl>
-          <c:idx val="0"/>
-          <c:spPr>
-            <a:noFill/>
-            <a:ln>
-              <a:noFill/>
-            </a:ln>
-            <a:effectLst/>
-          </c:spPr>
-          <c:txPr>
-            <a:bodyPr rot="0" spcFirstLastPara="1" vertOverflow="ellipsis" vert="horz" wrap="square" lIns="38100" tIns="19050" rIns="38100" bIns="19050" anchor="ctr" anchorCtr="1">
-              <a:spAutoFit/>
-            </a:bodyPr>
-            <a:lstStyle/>
-            <a:p>
-              <a:pPr>
-                <a:defRPr sz="900" b="0" i="0" u="none" strike="noStrike" kern="1200" baseline="0">
-                  <a:solidFill>
-                    <a:schemeClr val="tx1">
-                      <a:lumMod val="75000"/>
-                      <a:lumOff val="25000"/>
-                    </a:schemeClr>
-                  </a:solidFill>
-                  <a:latin typeface="+mn-lt"/>
-                  <a:ea typeface="+mn-ea"/>
-                  <a:cs typeface="+mn-cs"/>
-                </a:defRPr>
-              </a:pPr>
-              <a:endParaRPr lang="en-US"/>
-            </a:p>
-          </c:txPr>
-          <c:showLegendKey val="0"/>
-          <c:showVal val="0"/>
-          <c:showCatName val="0"/>
-          <c:showSerName val="0"/>
-          <c:showPercent val="0"/>
-          <c:showBubbleSize val="0"/>
-          <c:extLst>
-            <c:ext xmlns:c15="http://schemas.microsoft.com/office/drawing/2012/chart" uri="{CE6537A1-D6FC-4f65-9D91-7224C49458BB}"/>
-          </c:extLst>
-        </c:dLbl>
       </c:pivotFmt>
       <c:pivotFmt>
         <c:idx val="3"/>
@@ -2888,47 +2768,6 @@
         <c:marker>
           <c:symbol val="none"/>
         </c:marker>
-        <c:dLbl>
-          <c:idx val="0"/>
-          <c:spPr>
-            <a:noFill/>
-            <a:ln>
-              <a:noFill/>
-            </a:ln>
-            <a:effectLst/>
-          </c:spPr>
-          <c:txPr>
-            <a:bodyPr rot="0" spcFirstLastPara="1" vertOverflow="ellipsis" vert="horz" wrap="square" lIns="38100" tIns="19050" rIns="38100" bIns="19050" anchor="ctr" anchorCtr="1">
-              <a:spAutoFit/>
-            </a:bodyPr>
-            <a:lstStyle/>
-            <a:p>
-              <a:pPr>
-                <a:defRPr sz="900" b="0" i="0" u="none" strike="noStrike" kern="1200" baseline="0">
-                  <a:solidFill>
-                    <a:schemeClr val="tx1">
-                      <a:lumMod val="75000"/>
-                      <a:lumOff val="25000"/>
-                    </a:schemeClr>
-                  </a:solidFill>
-                  <a:latin typeface="+mn-lt"/>
-                  <a:ea typeface="+mn-ea"/>
-                  <a:cs typeface="+mn-cs"/>
-                </a:defRPr>
-              </a:pPr>
-              <a:endParaRPr lang="en-US"/>
-            </a:p>
-          </c:txPr>
-          <c:showLegendKey val="0"/>
-          <c:showVal val="0"/>
-          <c:showCatName val="0"/>
-          <c:showSerName val="0"/>
-          <c:showPercent val="0"/>
-          <c:showBubbleSize val="0"/>
-          <c:extLst>
-            <c:ext xmlns:c15="http://schemas.microsoft.com/office/drawing/2012/chart" uri="{CE6537A1-D6FC-4f65-9D91-7224C49458BB}"/>
-          </c:extLst>
-        </c:dLbl>
       </c:pivotFmt>
       <c:pivotFmt>
         <c:idx val="4"/>
@@ -2962,7 +2801,7 @@
               <a:pPr>
                 <a:defRPr sz="900" b="0" i="0" u="none" strike="noStrike" kern="1200" baseline="0">
                   <a:solidFill>
-                    <a:schemeClr val="tx1">
+                    <a:schemeClr val="dk1">
                       <a:lumMod val="75000"/>
                       <a:lumOff val="25000"/>
                     </a:schemeClr>
@@ -3018,7 +2857,7 @@
               <a:pPr>
                 <a:defRPr sz="900" b="0" i="0" u="none" strike="noStrike" kern="1200" baseline="0">
                   <a:solidFill>
-                    <a:schemeClr val="tx1">
+                    <a:schemeClr val="dk1">
                       <a:lumMod val="75000"/>
                       <a:lumOff val="25000"/>
                     </a:schemeClr>
@@ -3074,7 +2913,7 @@
               <a:pPr>
                 <a:defRPr sz="900" b="0" i="0" u="none" strike="noStrike" kern="1200" baseline="0">
                   <a:solidFill>
-                    <a:schemeClr val="tx1">
+                    <a:schemeClr val="dk1">
                       <a:lumMod val="75000"/>
                       <a:lumOff val="25000"/>
                     </a:schemeClr>
@@ -3130,7 +2969,7 @@
               <a:pPr>
                 <a:defRPr sz="900" b="0" i="0" u="none" strike="noStrike" kern="1200" baseline="0">
                   <a:solidFill>
-                    <a:schemeClr val="tx1">
+                    <a:schemeClr val="dk1">
                       <a:lumMod val="75000"/>
                       <a:lumOff val="25000"/>
                     </a:schemeClr>
@@ -3186,7 +3025,7 @@
               <a:pPr>
                 <a:defRPr sz="900" b="0" i="0" u="none" strike="noStrike" kern="1200" baseline="0">
                   <a:solidFill>
-                    <a:schemeClr val="tx1">
+                    <a:schemeClr val="dk1">
                       <a:lumMod val="75000"/>
                       <a:lumOff val="25000"/>
                     </a:schemeClr>
@@ -3242,7 +3081,7 @@
               <a:pPr>
                 <a:defRPr sz="900" b="0" i="0" u="none" strike="noStrike" kern="1200" baseline="0">
                   <a:solidFill>
-                    <a:schemeClr val="tx1">
+                    <a:schemeClr val="dk1">
                       <a:lumMod val="75000"/>
                       <a:lumOff val="25000"/>
                     </a:schemeClr>
@@ -3298,7 +3137,7 @@
               <a:pPr>
                 <a:defRPr sz="900" b="0" i="0" u="none" strike="noStrike" kern="1200" baseline="0">
                   <a:solidFill>
-                    <a:schemeClr val="tx1">
+                    <a:schemeClr val="dk1">
                       <a:lumMod val="75000"/>
                       <a:lumOff val="25000"/>
                     </a:schemeClr>
@@ -3354,7 +3193,7 @@
               <a:pPr>
                 <a:defRPr sz="900" b="0" i="0" u="none" strike="noStrike" kern="1200" baseline="0">
                   <a:solidFill>
-                    <a:schemeClr val="tx1">
+                    <a:schemeClr val="dk1">
                       <a:lumMod val="75000"/>
                       <a:lumOff val="25000"/>
                     </a:schemeClr>
@@ -3614,7 +3453,7 @@
           </c:val>
           <c:extLst>
             <c:ext xmlns:c16="http://schemas.microsoft.com/office/drawing/2014/chart" uri="{C3380CC4-5D6E-409C-BE32-E72D297353CC}">
-              <c16:uniqueId val="{00000000-F084-6D4D-B841-F7A0CD4DEEFA}"/>
+              <c16:uniqueId val="{00000000-090E-8F4F-9735-14475FC40087}"/>
             </c:ext>
           </c:extLst>
         </c:ser>
@@ -3856,7 +3695,7 @@
           </c:val>
           <c:extLst>
             <c:ext xmlns:c16="http://schemas.microsoft.com/office/drawing/2014/chart" uri="{C3380CC4-5D6E-409C-BE32-E72D297353CC}">
-              <c16:uniqueId val="{00000001-F084-6D4D-B841-F7A0CD4DEEFA}"/>
+              <c16:uniqueId val="{00000001-090E-8F4F-9735-14475FC40087}"/>
             </c:ext>
           </c:extLst>
         </c:ser>
@@ -4059,7 +3898,7 @@
           </c:val>
           <c:extLst>
             <c:ext xmlns:c16="http://schemas.microsoft.com/office/drawing/2014/chart" uri="{C3380CC4-5D6E-409C-BE32-E72D297353CC}">
-              <c16:uniqueId val="{00000002-F084-6D4D-B841-F7A0CD4DEEFA}"/>
+              <c16:uniqueId val="{00000002-090E-8F4F-9735-14475FC40087}"/>
             </c:ext>
           </c:extLst>
         </c:ser>
@@ -4241,7 +4080,7 @@
           </c:val>
           <c:extLst>
             <c:ext xmlns:c16="http://schemas.microsoft.com/office/drawing/2014/chart" uri="{C3380CC4-5D6E-409C-BE32-E72D297353CC}">
-              <c16:uniqueId val="{00000003-F084-6D4D-B841-F7A0CD4DEEFA}"/>
+              <c16:uniqueId val="{00000003-090E-8F4F-9735-14475FC40087}"/>
             </c:ext>
           </c:extLst>
         </c:ser>
@@ -4253,7 +4092,7 @@
           <c:showPercent val="0"/>
           <c:showBubbleSize val="0"/>
         </c:dLbls>
-        <c:gapWidth val="219"/>
+        <c:gapWidth val="150"/>
         <c:overlap val="100"/>
         <c:axId val="1071241920"/>
         <c:axId val="570712912"/>
@@ -4265,6 +4104,20 @@
         </c:scaling>
         <c:delete val="0"/>
         <c:axPos val="b"/>
+        <c:majorGridlines>
+          <c:spPr>
+            <a:ln w="9525" cap="flat" cmpd="sng" algn="ctr">
+              <a:solidFill>
+                <a:schemeClr val="dk1">
+                  <a:lumMod val="15000"/>
+                  <a:lumOff val="85000"/>
+                </a:schemeClr>
+              </a:solidFill>
+              <a:round/>
+            </a:ln>
+            <a:effectLst/>
+          </c:spPr>
+        </c:majorGridlines>
         <c:numFmt formatCode="General" sourceLinked="1"/>
         <c:majorTickMark val="none"/>
         <c:minorTickMark val="none"/>
@@ -4273,7 +4126,7 @@
           <a:noFill/>
           <a:ln w="9525" cap="flat" cmpd="sng" algn="ctr">
             <a:solidFill>
-              <a:schemeClr val="tx1">
+              <a:schemeClr val="dk1">
                 <a:lumMod val="15000"/>
                 <a:lumOff val="85000"/>
               </a:schemeClr>
@@ -4283,13 +4136,13 @@
           <a:effectLst/>
         </c:spPr>
         <c:txPr>
-          <a:bodyPr rot="5400000" spcFirstLastPara="1" vertOverflow="ellipsis" wrap="square" anchor="t" anchorCtr="0"/>
+          <a:bodyPr rot="5400000" spcFirstLastPara="1" vertOverflow="ellipsis" wrap="square" anchor="ctr" anchorCtr="1"/>
           <a:lstStyle/>
           <a:p>
             <a:pPr>
-              <a:defRPr sz="900" b="0" i="0" u="none" strike="noStrike" kern="1200" baseline="0">
+              <a:defRPr sz="900" b="0" i="0" u="none" strike="noStrike" kern="1200" cap="none" spc="0" normalizeH="0" baseline="0">
                 <a:solidFill>
-                  <a:schemeClr val="tx1">
+                  <a:schemeClr val="dk1">
                     <a:lumMod val="65000"/>
                     <a:lumOff val="35000"/>
                   </a:schemeClr>
@@ -4320,7 +4173,7 @@
           <c:spPr>
             <a:ln w="9525" cap="flat" cmpd="sng" algn="ctr">
               <a:solidFill>
-                <a:schemeClr val="tx1">
+                <a:schemeClr val="dk1">
                   <a:lumMod val="15000"/>
                   <a:lumOff val="85000"/>
                 </a:schemeClr>
@@ -4336,8 +4189,14 @@
         <c:tickLblPos val="nextTo"/>
         <c:spPr>
           <a:noFill/>
-          <a:ln>
-            <a:noFill/>
+          <a:ln w="9525" cap="flat" cmpd="sng" algn="ctr">
+            <a:solidFill>
+              <a:schemeClr val="dk1">
+                <a:lumMod val="15000"/>
+                <a:lumOff val="85000"/>
+              </a:schemeClr>
+            </a:solidFill>
+            <a:round/>
           </a:ln>
           <a:effectLst/>
         </c:spPr>
@@ -4348,7 +4207,7 @@
             <a:pPr>
               <a:defRPr sz="900" b="0" i="0" u="none" strike="noStrike" kern="1200" baseline="0">
                 <a:solidFill>
-                  <a:schemeClr val="tx1">
+                  <a:schemeClr val="dk1">
                     <a:lumMod val="65000"/>
                     <a:lumOff val="35000"/>
                   </a:schemeClr>
@@ -4366,27 +4225,25 @@
         <c:crossBetween val="between"/>
       </c:valAx>
       <c:spPr>
-        <a:noFill/>
-        <a:ln w="6350">
-          <a:solidFill>
-            <a:schemeClr val="accent1"/>
-          </a:solidFill>
+        <a:pattFill prst="ltDnDiag">
+          <a:fgClr>
+            <a:schemeClr val="dk1">
+              <a:lumMod val="15000"/>
+              <a:lumOff val="85000"/>
+            </a:schemeClr>
+          </a:fgClr>
+          <a:bgClr>
+            <a:schemeClr val="lt1"/>
+          </a:bgClr>
+        </a:pattFill>
+        <a:ln>
+          <a:noFill/>
         </a:ln>
         <a:effectLst/>
       </c:spPr>
     </c:plotArea>
     <c:legend>
-      <c:legendPos val="r"/>
-      <c:layout>
-        <c:manualLayout>
-          <c:xMode val="edge"/>
-          <c:yMode val="edge"/>
-          <c:x val="0.88957851678114708"/>
-          <c:y val="0.22656167979002623"/>
-          <c:w val="9.4635650382411882E-2"/>
-          <c:h val="0.23437664041994752"/>
-        </c:manualLayout>
-      </c:layout>
+      <c:legendPos val="t"/>
       <c:overlay val="0"/>
       <c:spPr>
         <a:noFill/>
@@ -4402,7 +4259,7 @@
           <a:pPr>
             <a:defRPr sz="900" b="0" i="0" u="none" strike="noStrike" kern="1200" baseline="0">
               <a:solidFill>
-                <a:schemeClr val="tx1">
+                <a:schemeClr val="dk1">
                   <a:lumMod val="65000"/>
                   <a:lumOff val="35000"/>
                 </a:schemeClr>
@@ -4429,11 +4286,11 @@
   </c:chart>
   <c:spPr>
     <a:solidFill>
-      <a:schemeClr val="bg1"/>
+      <a:schemeClr val="lt1"/>
     </a:solidFill>
     <a:ln w="9525" cap="flat" cmpd="sng" algn="ctr">
       <a:solidFill>
-        <a:schemeClr val="tx1">
+        <a:schemeClr val="dk1">
           <a:lumMod val="15000"/>
           <a:lumOff val="85000"/>
         </a:schemeClr>
@@ -4446,7 +4303,7 @@
     <a:bodyPr/>
     <a:lstStyle/>
     <a:p>
-      <a:pPr algn="just">
+      <a:pPr>
         <a:defRPr/>
       </a:pPr>
       <a:endParaRPr lang="en-US"/>
@@ -5973,7 +5830,7 @@
           </c:val>
           <c:extLst>
             <c:ext xmlns:c16="http://schemas.microsoft.com/office/drawing/2014/chart" uri="{C3380CC4-5D6E-409C-BE32-E72D297353CC}">
-              <c16:uniqueId val="{00000000-49F1-E84F-961A-CE79CC0D8871}"/>
+              <c16:uniqueId val="{00000000-BBD5-304F-AF83-EBCC53E9FAAD}"/>
             </c:ext>
           </c:extLst>
         </c:ser>
@@ -6090,7 +5947,7 @@
           </c:val>
           <c:extLst>
             <c:ext xmlns:c16="http://schemas.microsoft.com/office/drawing/2014/chart" uri="{C3380CC4-5D6E-409C-BE32-E72D297353CC}">
-              <c16:uniqueId val="{00000001-49F1-E84F-961A-CE79CC0D8871}"/>
+              <c16:uniqueId val="{00000001-BBD5-304F-AF83-EBCC53E9FAAD}"/>
             </c:ext>
           </c:extLst>
         </c:ser>
@@ -6204,7 +6061,7 @@
           </c:val>
           <c:extLst>
             <c:ext xmlns:c16="http://schemas.microsoft.com/office/drawing/2014/chart" uri="{C3380CC4-5D6E-409C-BE32-E72D297353CC}">
-              <c16:uniqueId val="{00000002-49F1-E84F-961A-CE79CC0D8871}"/>
+              <c16:uniqueId val="{00000002-BBD5-304F-AF83-EBCC53E9FAAD}"/>
             </c:ext>
           </c:extLst>
         </c:ser>
@@ -6306,7 +6163,7 @@
           </c:val>
           <c:extLst>
             <c:ext xmlns:c16="http://schemas.microsoft.com/office/drawing/2014/chart" uri="{C3380CC4-5D6E-409C-BE32-E72D297353CC}">
-              <c16:uniqueId val="{00000003-49F1-E84F-961A-CE79CC0D8871}"/>
+              <c16:uniqueId val="{00000003-BBD5-304F-AF83-EBCC53E9FAAD}"/>
             </c:ext>
           </c:extLst>
         </c:ser>
@@ -7193,25 +7050,25 @@
 </file>
 
 <file path=word/charts/style2.xml><?xml version="1.0" encoding="utf-8"?>
-<cs:chartStyle xmlns:cs="http://schemas.microsoft.com/office/drawing/2012/chartStyle" xmlns:a="http://schemas.openxmlformats.org/drawingml/2006/main" id="201">
+<cs:chartStyle xmlns:cs="http://schemas.microsoft.com/office/drawing/2012/chartStyle" xmlns:a="http://schemas.openxmlformats.org/drawingml/2006/main" id="303">
   <cs:axisTitle>
     <cs:lnRef idx="0"/>
     <cs:fillRef idx="0"/>
     <cs:effectRef idx="0"/>
     <cs:fontRef idx="minor">
-      <a:schemeClr val="tx1">
+      <a:schemeClr val="dk1">
         <a:lumMod val="65000"/>
         <a:lumOff val="35000"/>
       </a:schemeClr>
     </cs:fontRef>
-    <cs:defRPr sz="1000" kern="1200"/>
+    <cs:defRPr sz="900" b="1" kern="1200"/>
   </cs:axisTitle>
   <cs:categoryAxis>
     <cs:lnRef idx="0"/>
     <cs:fillRef idx="0"/>
     <cs:effectRef idx="0"/>
     <cs:fontRef idx="minor">
-      <a:schemeClr val="tx1">
+      <a:schemeClr val="dk1">
         <a:lumMod val="65000"/>
         <a:lumOff val="35000"/>
       </a:schemeClr>
@@ -7219,7 +7076,30 @@
     <cs:spPr>
       <a:ln w="9525" cap="flat" cmpd="sng" algn="ctr">
         <a:solidFill>
-          <a:schemeClr val="tx1">
+          <a:schemeClr val="dk1">
+            <a:lumMod val="15000"/>
+            <a:lumOff val="85000"/>
+          </a:schemeClr>
+        </a:solidFill>
+        <a:round/>
+      </a:ln>
+    </cs:spPr>
+    <cs:defRPr sz="900" kern="1200" cap="none" spc="0" normalizeH="0" baseline="0"/>
+  </cs:categoryAxis>
+  <cs:chartArea>
+    <cs:lnRef idx="0"/>
+    <cs:fillRef idx="0"/>
+    <cs:effectRef idx="0"/>
+    <cs:fontRef idx="minor">
+      <a:schemeClr val="dk1"/>
+    </cs:fontRef>
+    <cs:spPr>
+      <a:solidFill>
+        <a:schemeClr val="lt1"/>
+      </a:solidFill>
+      <a:ln w="9525" cap="flat" cmpd="sng" algn="ctr">
+        <a:solidFill>
+          <a:schemeClr val="dk1">
             <a:lumMod val="15000"/>
             <a:lumOff val="85000"/>
           </a:schemeClr>
@@ -7228,36 +7108,13 @@
       </a:ln>
     </cs:spPr>
     <cs:defRPr sz="900" kern="1200"/>
-  </cs:categoryAxis>
-  <cs:chartArea mods="allowNoFillOverride allowNoLineOverride">
-    <cs:lnRef idx="0"/>
-    <cs:fillRef idx="0"/>
-    <cs:effectRef idx="0"/>
-    <cs:fontRef idx="minor">
-      <a:schemeClr val="tx1"/>
-    </cs:fontRef>
-    <cs:spPr>
-      <a:solidFill>
-        <a:schemeClr val="bg1"/>
-      </a:solidFill>
-      <a:ln w="9525" cap="flat" cmpd="sng" algn="ctr">
-        <a:solidFill>
-          <a:schemeClr val="tx1">
-            <a:lumMod val="15000"/>
-            <a:lumOff val="85000"/>
-          </a:schemeClr>
-        </a:solidFill>
-        <a:round/>
-      </a:ln>
-    </cs:spPr>
-    <cs:defRPr sz="1000" kern="1200"/>
   </cs:chartArea>
   <cs:dataLabel>
     <cs:lnRef idx="0"/>
     <cs:fillRef idx="0"/>
     <cs:effectRef idx="0"/>
     <cs:fontRef idx="minor">
-      <a:schemeClr val="tx1">
+      <a:schemeClr val="dk1">
         <a:lumMod val="75000"/>
         <a:lumOff val="25000"/>
       </a:schemeClr>
@@ -7294,35 +7151,45 @@
   </cs:dataLabelCallout>
   <cs:dataPoint>
     <cs:lnRef idx="0"/>
-    <cs:fillRef idx="1">
+    <cs:fillRef idx="0">
       <cs:styleClr val="auto"/>
     </cs:fillRef>
     <cs:effectRef idx="0"/>
     <cs:fontRef idx="minor">
-      <a:schemeClr val="tx1"/>
-    </cs:fontRef>
+      <a:schemeClr val="dk1"/>
+    </cs:fontRef>
+    <cs:spPr>
+      <a:solidFill>
+        <a:schemeClr val="phClr"/>
+      </a:solidFill>
+    </cs:spPr>
   </cs:dataPoint>
   <cs:dataPoint3D>
     <cs:lnRef idx="0"/>
-    <cs:fillRef idx="1">
+    <cs:fillRef idx="0">
       <cs:styleClr val="auto"/>
     </cs:fillRef>
     <cs:effectRef idx="0"/>
     <cs:fontRef idx="minor">
-      <a:schemeClr val="tx1"/>
-    </cs:fontRef>
+      <a:schemeClr val="dk1"/>
+    </cs:fontRef>
+    <cs:spPr>
+      <a:solidFill>
+        <a:schemeClr val="phClr"/>
+      </a:solidFill>
+    </cs:spPr>
   </cs:dataPoint3D>
   <cs:dataPointLine>
     <cs:lnRef idx="0">
       <cs:styleClr val="auto"/>
     </cs:lnRef>
-    <cs:fillRef idx="1"/>
-    <cs:effectRef idx="0"/>
-    <cs:fontRef idx="minor">
-      <a:schemeClr val="tx1"/>
+    <cs:fillRef idx="0"/>
+    <cs:effectRef idx="0"/>
+    <cs:fontRef idx="minor">
+      <a:schemeClr val="dk1"/>
     </cs:fontRef>
     <cs:spPr>
-      <a:ln w="28575" cap="rnd">
+      <a:ln w="22225" cap="rnd">
         <a:solidFill>
           <a:schemeClr val="phClr"/>
         </a:solidFill>
@@ -7334,30 +7201,34 @@
     <cs:lnRef idx="0">
       <cs:styleClr val="auto"/>
     </cs:lnRef>
-    <cs:fillRef idx="1">
+    <cs:fillRef idx="0">
       <cs:styleClr val="auto"/>
     </cs:fillRef>
     <cs:effectRef idx="0"/>
     <cs:fontRef idx="minor">
-      <a:schemeClr val="tx1"/>
+      <a:schemeClr val="dk1"/>
     </cs:fontRef>
     <cs:spPr>
-      <a:ln w="9525">
+      <a:solidFill>
+        <a:schemeClr val="lt1"/>
+      </a:solidFill>
+      <a:ln w="15875">
         <a:solidFill>
           <a:schemeClr val="phClr"/>
         </a:solidFill>
+        <a:round/>
       </a:ln>
     </cs:spPr>
   </cs:dataPointMarker>
-  <cs:dataPointMarkerLayout symbol="circle" size="5"/>
+  <cs:dataPointMarkerLayout symbol="circle" size="6"/>
   <cs:dataPointWireframe>
     <cs:lnRef idx="0">
       <cs:styleClr val="auto"/>
     </cs:lnRef>
-    <cs:fillRef idx="1"/>
-    <cs:effectRef idx="0"/>
-    <cs:fontRef idx="minor">
-      <a:schemeClr val="tx1"/>
+    <cs:fillRef idx="0"/>
+    <cs:effectRef idx="0"/>
+    <cs:fontRef idx="minor">
+      <a:schemeClr val="dk1"/>
     </cs:fontRef>
     <cs:spPr>
       <a:ln w="9525" cap="rnd">
@@ -7373,16 +7244,15 @@
     <cs:fillRef idx="0"/>
     <cs:effectRef idx="0"/>
     <cs:fontRef idx="minor">
-      <a:schemeClr val="tx1">
+      <a:schemeClr val="dk1">
         <a:lumMod val="65000"/>
         <a:lumOff val="35000"/>
       </a:schemeClr>
     </cs:fontRef>
     <cs:spPr>
-      <a:noFill/>
       <a:ln w="9525" cap="flat" cmpd="sng" algn="ctr">
         <a:solidFill>
-          <a:schemeClr val="tx1">
+          <a:schemeClr val="dk1">
             <a:lumMod val="15000"/>
             <a:lumOff val="85000"/>
           </a:schemeClr>
@@ -7390,7 +7260,7 @@
         <a:round/>
       </a:ln>
     </cs:spPr>
-    <cs:defRPr sz="900" kern="1200"/>
+    <cs:defRPr sz="800" kern="1200"/>
   </cs:dataTable>
   <cs:downBar>
     <cs:lnRef idx="0"/>
@@ -7402,17 +7272,18 @@
     <cs:spPr>
       <a:solidFill>
         <a:schemeClr val="dk1">
-          <a:lumMod val="65000"/>
-          <a:lumOff val="35000"/>
+          <a:lumMod val="75000"/>
+          <a:lumOff val="25000"/>
         </a:schemeClr>
       </a:solidFill>
-      <a:ln w="9525">
+      <a:ln w="9525" cap="flat" cmpd="sng" algn="ctr">
         <a:solidFill>
-          <a:schemeClr val="tx1">
-            <a:lumMod val="65000"/>
-            <a:lumOff val="35000"/>
+          <a:schemeClr val="dk1">
+            <a:lumMod val="50000"/>
+            <a:lumOff val="50000"/>
           </a:schemeClr>
         </a:solidFill>
+        <a:round/>
       </a:ln>
     </cs:spPr>
   </cs:downBar>
@@ -7421,12 +7292,12 @@
     <cs:fillRef idx="0"/>
     <cs:effectRef idx="0"/>
     <cs:fontRef idx="minor">
-      <a:schemeClr val="tx1"/>
+      <a:schemeClr val="dk1"/>
     </cs:fontRef>
     <cs:spPr>
       <a:ln w="9525" cap="flat" cmpd="sng" algn="ctr">
         <a:solidFill>
-          <a:schemeClr val="tx1">
+          <a:schemeClr val="dk1">
             <a:lumMod val="35000"/>
             <a:lumOff val="65000"/>
           </a:schemeClr>
@@ -7440,14 +7311,14 @@
     <cs:fillRef idx="0"/>
     <cs:effectRef idx="0"/>
     <cs:fontRef idx="minor">
-      <a:schemeClr val="tx1"/>
+      <a:schemeClr val="dk1"/>
     </cs:fontRef>
     <cs:spPr>
       <a:ln w="9525" cap="flat" cmpd="sng" algn="ctr">
         <a:solidFill>
-          <a:schemeClr val="tx1">
-            <a:lumMod val="65000"/>
-            <a:lumOff val="35000"/>
+          <a:schemeClr val="dk1">
+            <a:lumMod val="50000"/>
+            <a:lumOff val="50000"/>
           </a:schemeClr>
         </a:solidFill>
         <a:round/>
@@ -7459,13 +7330,20 @@
     <cs:fillRef idx="0"/>
     <cs:effectRef idx="0"/>
     <cs:fontRef idx="minor">
-      <a:schemeClr val="tx1"/>
+      <a:schemeClr val="dk1"/>
     </cs:fontRef>
     <cs:spPr>
-      <a:noFill/>
-      <a:ln>
-        <a:noFill/>
-      </a:ln>
+      <a:pattFill prst="ltDnDiag">
+        <a:fgClr>
+          <a:schemeClr val="dk1">
+            <a:lumMod val="15000"/>
+            <a:lumOff val="85000"/>
+          </a:schemeClr>
+        </a:fgClr>
+        <a:bgClr>
+          <a:schemeClr val="lt1"/>
+        </a:bgClr>
+      </a:pattFill>
     </cs:spPr>
   </cs:floor>
   <cs:gridlineMajor>
@@ -7473,12 +7351,12 @@
     <cs:fillRef idx="0"/>
     <cs:effectRef idx="0"/>
     <cs:fontRef idx="minor">
-      <a:schemeClr val="tx1"/>
+      <a:schemeClr val="dk1"/>
     </cs:fontRef>
     <cs:spPr>
       <a:ln w="9525" cap="flat" cmpd="sng" algn="ctr">
         <a:solidFill>
-          <a:schemeClr val="tx1">
+          <a:schemeClr val="dk1">
             <a:lumMod val="15000"/>
             <a:lumOff val="85000"/>
           </a:schemeClr>
@@ -7492,12 +7370,12 @@
     <cs:fillRef idx="0"/>
     <cs:effectRef idx="0"/>
     <cs:fontRef idx="minor">
-      <a:schemeClr val="tx1"/>
+      <a:schemeClr val="dk1"/>
     </cs:fontRef>
     <cs:spPr>
       <a:ln w="9525" cap="flat" cmpd="sng" algn="ctr">
         <a:solidFill>
-          <a:schemeClr val="tx1">
+          <a:schemeClr val="dk1">
             <a:lumMod val="5000"/>
             <a:lumOff val="95000"/>
           </a:schemeClr>
@@ -7511,14 +7389,14 @@
     <cs:fillRef idx="0"/>
     <cs:effectRef idx="0"/>
     <cs:fontRef idx="minor">
-      <a:schemeClr val="tx1"/>
+      <a:schemeClr val="dk1"/>
     </cs:fontRef>
     <cs:spPr>
       <a:ln w="9525" cap="flat" cmpd="sng" algn="ctr">
         <a:solidFill>
-          <a:schemeClr val="tx1">
-            <a:lumMod val="75000"/>
-            <a:lumOff val="25000"/>
+          <a:schemeClr val="dk1">
+            <a:lumMod val="35000"/>
+            <a:lumOff val="65000"/>
           </a:schemeClr>
         </a:solidFill>
         <a:round/>
@@ -7530,12 +7408,12 @@
     <cs:fillRef idx="0"/>
     <cs:effectRef idx="0"/>
     <cs:fontRef idx="minor">
-      <a:schemeClr val="tx1"/>
+      <a:schemeClr val="dk1"/>
     </cs:fontRef>
     <cs:spPr>
       <a:ln w="9525" cap="flat" cmpd="sng" algn="ctr">
         <a:solidFill>
-          <a:schemeClr val="tx1">
+          <a:schemeClr val="dk1">
             <a:lumMod val="35000"/>
             <a:lumOff val="65000"/>
           </a:schemeClr>
@@ -7549,39 +7427,68 @@
     <cs:fillRef idx="0"/>
     <cs:effectRef idx="0"/>
     <cs:fontRef idx="minor">
-      <a:schemeClr val="tx1">
+      <a:schemeClr val="dk1">
         <a:lumMod val="65000"/>
         <a:lumOff val="35000"/>
       </a:schemeClr>
     </cs:fontRef>
     <cs:defRPr sz="900" kern="1200"/>
   </cs:legend>
-  <cs:plotArea mods="allowNoFillOverride allowNoLineOverride">
+  <cs:plotArea>
     <cs:lnRef idx="0"/>
     <cs:fillRef idx="0"/>
     <cs:effectRef idx="0"/>
     <cs:fontRef idx="minor">
-      <a:schemeClr val="tx1"/>
-    </cs:fontRef>
+      <a:schemeClr val="dk1"/>
+    </cs:fontRef>
+    <cs:spPr>
+      <a:pattFill prst="ltDnDiag">
+        <a:fgClr>
+          <a:schemeClr val="dk1">
+            <a:lumMod val="15000"/>
+            <a:lumOff val="85000"/>
+          </a:schemeClr>
+        </a:fgClr>
+        <a:bgClr>
+          <a:schemeClr val="lt1"/>
+        </a:bgClr>
+      </a:pattFill>
+    </cs:spPr>
   </cs:plotArea>
-  <cs:plotArea3D mods="allowNoFillOverride allowNoLineOverride">
+  <cs:plotArea3D>
     <cs:lnRef idx="0"/>
     <cs:fillRef idx="0"/>
     <cs:effectRef idx="0"/>
     <cs:fontRef idx="minor">
-      <a:schemeClr val="tx1"/>
-    </cs:fontRef>
+      <a:schemeClr val="dk1"/>
+    </cs:fontRef>
+    <cs:spPr>
+      <a:solidFill>
+        <a:schemeClr val="lt1"/>
+      </a:solidFill>
+    </cs:spPr>
   </cs:plotArea3D>
   <cs:seriesAxis>
     <cs:lnRef idx="0"/>
     <cs:fillRef idx="0"/>
     <cs:effectRef idx="0"/>
     <cs:fontRef idx="minor">
-      <a:schemeClr val="tx1">
+      <a:schemeClr val="dk1">
         <a:lumMod val="65000"/>
         <a:lumOff val="35000"/>
       </a:schemeClr>
     </cs:fontRef>
+    <cs:spPr>
+      <a:ln w="9525" cap="flat" cmpd="sng" algn="ctr">
+        <a:solidFill>
+          <a:schemeClr val="dk1">
+            <a:lumMod val="15000"/>
+            <a:lumOff val="85000"/>
+          </a:schemeClr>
+        </a:solidFill>
+        <a:round/>
+      </a:ln>
+    </cs:spPr>
     <cs:defRPr sz="900" kern="1200"/>
   </cs:seriesAxis>
   <cs:seriesLine>
@@ -7589,12 +7496,12 @@
     <cs:fillRef idx="0"/>
     <cs:effectRef idx="0"/>
     <cs:fontRef idx="minor">
-      <a:schemeClr val="tx1"/>
+      <a:schemeClr val="dk1"/>
     </cs:fontRef>
     <cs:spPr>
       <a:ln w="9525" cap="flat" cmpd="sng" algn="ctr">
         <a:solidFill>
-          <a:schemeClr val="tx1">
+          <a:schemeClr val="dk1">
             <a:lumMod val="35000"/>
             <a:lumOff val="65000"/>
           </a:schemeClr>
@@ -7607,13 +7514,13 @@
     <cs:lnRef idx="0"/>
     <cs:fillRef idx="0"/>
     <cs:effectRef idx="0"/>
-    <cs:fontRef idx="minor">
-      <a:schemeClr val="tx1">
-        <a:lumMod val="65000"/>
-        <a:lumOff val="35000"/>
+    <cs:fontRef idx="major">
+      <a:schemeClr val="dk1">
+        <a:lumMod val="50000"/>
+        <a:lumOff val="50000"/>
       </a:schemeClr>
     </cs:fontRef>
-    <cs:defRPr sz="1400" b="0" kern="1200" spc="0" baseline="0"/>
+    <cs:defRPr sz="1600" b="1" kern="1200" cap="none" spc="0" normalizeH="0" baseline="0"/>
   </cs:title>
   <cs:trendline>
     <cs:lnRef idx="0">
@@ -7622,14 +7529,13 @@
     <cs:fillRef idx="0"/>
     <cs:effectRef idx="0"/>
     <cs:fontRef idx="minor">
-      <a:schemeClr val="tx1"/>
+      <a:schemeClr val="dk1"/>
     </cs:fontRef>
     <cs:spPr>
       <a:ln w="19050" cap="rnd">
         <a:solidFill>
           <a:schemeClr val="phClr"/>
         </a:solidFill>
-        <a:prstDash val="sysDot"/>
       </a:ln>
     </cs:spPr>
   </cs:trendline>
@@ -7638,7 +7544,7 @@
     <cs:fillRef idx="0"/>
     <cs:effectRef idx="0"/>
     <cs:fontRef idx="minor">
-      <a:schemeClr val="tx1">
+      <a:schemeClr val="dk1">
         <a:lumMod val="65000"/>
         <a:lumOff val="35000"/>
       </a:schemeClr>
@@ -7656,13 +7562,14 @@
       <a:solidFill>
         <a:schemeClr val="lt1"/>
       </a:solidFill>
-      <a:ln w="9525">
+      <a:ln w="9525" cap="flat" cmpd="sng" algn="ctr">
         <a:solidFill>
-          <a:schemeClr val="tx1">
-            <a:lumMod val="15000"/>
-            <a:lumOff val="85000"/>
+          <a:schemeClr val="dk1">
+            <a:lumMod val="50000"/>
+            <a:lumOff val="50000"/>
           </a:schemeClr>
         </a:solidFill>
+        <a:round/>
       </a:ln>
     </cs:spPr>
   </cs:upBar>
@@ -7671,11 +7578,22 @@
     <cs:fillRef idx="0"/>
     <cs:effectRef idx="0"/>
     <cs:fontRef idx="minor">
-      <a:schemeClr val="tx1">
+      <a:schemeClr val="dk1">
         <a:lumMod val="65000"/>
         <a:lumOff val="35000"/>
       </a:schemeClr>
     </cs:fontRef>
+    <cs:spPr>
+      <a:ln w="9525" cap="flat" cmpd="sng" algn="ctr">
+        <a:solidFill>
+          <a:schemeClr val="dk1">
+            <a:lumMod val="15000"/>
+            <a:lumOff val="85000"/>
+          </a:schemeClr>
+        </a:solidFill>
+        <a:round/>
+      </a:ln>
+    </cs:spPr>
     <cs:defRPr sz="900" kern="1200"/>
   </cs:valueAxis>
   <cs:wall>
@@ -7683,13 +7601,20 @@
     <cs:fillRef idx="0"/>
     <cs:effectRef idx="0"/>
     <cs:fontRef idx="minor">
-      <a:schemeClr val="tx1"/>
+      <a:schemeClr val="dk1"/>
     </cs:fontRef>
     <cs:spPr>
-      <a:noFill/>
-      <a:ln>
-        <a:noFill/>
-      </a:ln>
+      <a:pattFill prst="ltDnDiag">
+        <a:fgClr>
+          <a:schemeClr val="dk1">
+            <a:lumMod val="15000"/>
+            <a:lumOff val="85000"/>
+          </a:schemeClr>
+        </a:fgClr>
+        <a:bgClr>
+          <a:schemeClr val="lt1"/>
+        </a:bgClr>
+      </a:pattFill>
     </cs:spPr>
   </cs:wall>
 </cs:chartStyle>

</xml_diff>